<commit_message>
Mejorado test.c y pruebas
</commit_message>
<xml_diff>
--- a/dssoo_p2_100363805_100363861_100363813.docx
+++ b/dssoo_p2_100363805_100363861_100363813.docx
@@ -5920,33 +5920,13 @@
                 <w:lang w:bidi="hi-IN"/>
               </w:rPr>
             </w:pPr>
-            <w:proofErr w:type="spellStart"/>
-            <w:proofErr w:type="gramStart"/>
-            <w:r>
-              <w:rPr>
-                <w:rFonts w:ascii="Liberation Serif" w:hAnsi="Liberation Serif" w:cs="Liberation Serif"/>
-                <w:bCs/>
-                <w:lang w:bidi="hi-IN"/>
-              </w:rPr>
-              <w:t>mkFS</w:t>
-            </w:r>
-            <w:proofErr w:type="spellEnd"/>
-            <w:r>
-              <w:rPr>
-                <w:rFonts w:ascii="Liberation Serif" w:hAnsi="Liberation Serif" w:cs="Liberation Serif"/>
-                <w:bCs/>
-                <w:lang w:bidi="hi-IN"/>
-              </w:rPr>
-              <w:t>(</w:t>
-            </w:r>
-            <w:proofErr w:type="gramEnd"/>
-            <w:r>
-              <w:rPr>
-                <w:rFonts w:ascii="Liberation Serif" w:hAnsi="Liberation Serif" w:cs="Liberation Serif"/>
-                <w:bCs/>
-                <w:lang w:bidi="hi-IN"/>
-              </w:rPr>
-              <w:t>)</w:t>
+            <w:r>
+              <w:rPr>
+                <w:rFonts w:ascii="Liberation Serif" w:hAnsi="Liberation Serif" w:cs="Liberation Serif"/>
+                <w:bCs/>
+                <w:lang w:bidi="hi-IN"/>
+              </w:rPr>
+              <w:t>disk.dat con 40 bloques</w:t>
             </w:r>
           </w:p>
           <w:p>
@@ -5970,7 +5950,7 @@
                 <w:bCs/>
                 <w:lang w:bidi="hi-IN"/>
               </w:rPr>
-              <w:t>mountFS</w:t>
+              <w:t>mkFS</w:t>
             </w:r>
             <w:proofErr w:type="spellEnd"/>
             <w:r>
@@ -5982,6 +5962,22 @@
               <w:t>(</w:t>
             </w:r>
             <w:proofErr w:type="gramEnd"/>
+            <w:r>
+              <w:rPr>
+                <w:rFonts w:ascii="Liberation Serif" w:hAnsi="Liberation Serif" w:cs="Liberation Serif"/>
+                <w:bCs/>
+                <w:lang w:bidi="hi-IN"/>
+              </w:rPr>
+              <w:t xml:space="preserve">40 </w:t>
+            </w:r>
+            <w:r>
+              <w:rPr>
+                <w:rFonts w:ascii="Liberation Serif" w:hAnsi="Liberation Serif" w:cs="Liberation Serif"/>
+                <w:bCs/>
+                <w:lang w:bidi="hi-IN"/>
+              </w:rPr>
+              <w:t>* BLOCK_SIZE</w:t>
+            </w:r>
             <w:r>
               <w:rPr>
                 <w:rFonts w:ascii="Liberation Serif" w:hAnsi="Liberation Serif" w:cs="Liberation Serif"/>
@@ -6012,6 +6008,48 @@
                 <w:bCs/>
                 <w:lang w:bidi="hi-IN"/>
               </w:rPr>
+              <w:t>mountFS</w:t>
+            </w:r>
+            <w:proofErr w:type="spellEnd"/>
+            <w:r>
+              <w:rPr>
+                <w:rFonts w:ascii="Liberation Serif" w:hAnsi="Liberation Serif" w:cs="Liberation Serif"/>
+                <w:bCs/>
+                <w:lang w:bidi="hi-IN"/>
+              </w:rPr>
+              <w:t>(</w:t>
+            </w:r>
+            <w:proofErr w:type="gramEnd"/>
+            <w:r>
+              <w:rPr>
+                <w:rFonts w:ascii="Liberation Serif" w:hAnsi="Liberation Serif" w:cs="Liberation Serif"/>
+                <w:bCs/>
+                <w:lang w:bidi="hi-IN"/>
+              </w:rPr>
+              <w:t>)</w:t>
+            </w:r>
+          </w:p>
+          <w:p>
+            <w:pPr>
+              <w:pStyle w:val="Standard"/>
+              <w:suppressAutoHyphens/>
+              <w:autoSpaceDN w:val="0"/>
+              <w:jc w:val="both"/>
+              <w:textAlignment w:val="baseline"/>
+              <w:rPr>
+                <w:rFonts w:ascii="Liberation Serif" w:hAnsi="Liberation Serif" w:cs="Liberation Serif"/>
+                <w:bCs/>
+                <w:lang w:bidi="hi-IN"/>
+              </w:rPr>
+            </w:pPr>
+            <w:proofErr w:type="spellStart"/>
+            <w:proofErr w:type="gramStart"/>
+            <w:r>
+              <w:rPr>
+                <w:rFonts w:ascii="Liberation Serif" w:hAnsi="Liberation Serif" w:cs="Liberation Serif"/>
+                <w:bCs/>
+                <w:lang w:bidi="hi-IN"/>
+              </w:rPr>
               <w:t>unmount</w:t>
             </w:r>
             <w:r>
@@ -6039,6 +6077,111 @@
                 <w:lang w:bidi="hi-IN"/>
               </w:rPr>
               <w:t>)</w:t>
+            </w:r>
+          </w:p>
+          <w:p>
+            <w:pPr>
+              <w:pStyle w:val="Standard"/>
+              <w:suppressAutoHyphens/>
+              <w:autoSpaceDN w:val="0"/>
+              <w:jc w:val="both"/>
+              <w:textAlignment w:val="baseline"/>
+              <w:rPr>
+                <w:rFonts w:ascii="Liberation Serif" w:hAnsi="Liberation Serif" w:cs="Liberation Serif"/>
+                <w:bCs/>
+                <w:lang w:bidi="hi-IN"/>
+              </w:rPr>
+            </w:pPr>
+          </w:p>
+          <w:p>
+            <w:pPr>
+              <w:pStyle w:val="Standard"/>
+              <w:suppressAutoHyphens/>
+              <w:autoSpaceDN w:val="0"/>
+              <w:jc w:val="both"/>
+              <w:textAlignment w:val="baseline"/>
+              <w:rPr>
+                <w:rFonts w:ascii="Liberation Serif" w:hAnsi="Liberation Serif" w:cs="Liberation Serif"/>
+                <w:bCs/>
+                <w:lang w:bidi="hi-IN"/>
+              </w:rPr>
+            </w:pPr>
+            <w:r>
+              <w:rPr>
+                <w:rFonts w:ascii="Liberation Serif" w:hAnsi="Liberation Serif" w:cs="Liberation Serif"/>
+                <w:bCs/>
+                <w:lang w:bidi="hi-IN"/>
+              </w:rPr>
+              <w:t xml:space="preserve">[función en </w:t>
+            </w:r>
+            <w:proofErr w:type="spellStart"/>
+            <w:r>
+              <w:rPr>
+                <w:rFonts w:ascii="Liberation Serif" w:hAnsi="Liberation Serif" w:cs="Liberation Serif"/>
+                <w:bCs/>
+                <w:lang w:bidi="hi-IN"/>
+              </w:rPr>
+              <w:t>test.c</w:t>
+            </w:r>
+            <w:proofErr w:type="spellEnd"/>
+            <w:r>
+              <w:rPr>
+                <w:rFonts w:ascii="Liberation Serif" w:hAnsi="Liberation Serif" w:cs="Liberation Serif"/>
+                <w:bCs/>
+                <w:lang w:bidi="hi-IN"/>
+              </w:rPr>
+              <w:t>:</w:t>
+            </w:r>
+          </w:p>
+          <w:p>
+            <w:pPr>
+              <w:pStyle w:val="Standard"/>
+              <w:suppressAutoHyphens/>
+              <w:autoSpaceDN w:val="0"/>
+              <w:jc w:val="both"/>
+              <w:textAlignment w:val="baseline"/>
+              <w:rPr>
+                <w:rFonts w:ascii="Liberation Serif" w:hAnsi="Liberation Serif" w:cs="Liberation Serif"/>
+                <w:bCs/>
+                <w:lang w:bidi="hi-IN"/>
+              </w:rPr>
+            </w:pPr>
+            <w:proofErr w:type="spellStart"/>
+            <w:proofErr w:type="gramStart"/>
+            <w:r>
+              <w:rPr>
+                <w:rFonts w:ascii="Liberation Serif" w:hAnsi="Liberation Serif" w:cs="Liberation Serif"/>
+                <w:bCs/>
+                <w:i/>
+                <w:lang w:bidi="hi-IN"/>
+              </w:rPr>
+              <w:t>testCreacion</w:t>
+            </w:r>
+            <w:proofErr w:type="spellEnd"/>
+            <w:r>
+              <w:rPr>
+                <w:rFonts w:ascii="Liberation Serif" w:hAnsi="Liberation Serif" w:cs="Liberation Serif"/>
+                <w:bCs/>
+                <w:lang w:bidi="hi-IN"/>
+              </w:rPr>
+              <w:t>(</w:t>
+            </w:r>
+            <w:proofErr w:type="gramEnd"/>
+            <w:r>
+              <w:rPr>
+                <w:rFonts w:ascii="Liberation Serif" w:hAnsi="Liberation Serif" w:cs="Liberation Serif"/>
+                <w:bCs/>
+                <w:lang w:bidi="hi-IN"/>
+              </w:rPr>
+              <w:t>)</w:t>
+            </w:r>
+            <w:r>
+              <w:rPr>
+                <w:rFonts w:ascii="Liberation Serif" w:hAnsi="Liberation Serif" w:cs="Liberation Serif"/>
+                <w:bCs/>
+                <w:lang w:bidi="hi-IN"/>
+              </w:rPr>
+              <w:t>]</w:t>
             </w:r>
           </w:p>
         </w:tc>
@@ -6209,23 +6352,29 @@
                 <w:lang w:bidi="hi-IN"/>
               </w:rPr>
             </w:pPr>
-            <w:proofErr w:type="spellStart"/>
-            <w:r>
-              <w:rPr>
-                <w:rFonts w:ascii="Liberation Serif" w:hAnsi="Liberation Serif" w:cs="Liberation Serif"/>
-                <w:bCs/>
-                <w:lang w:bidi="hi-IN"/>
-              </w:rPr>
-              <w:t>create_disk</w:t>
-            </w:r>
-            <w:proofErr w:type="spellEnd"/>
-            <w:r>
-              <w:rPr>
-                <w:rFonts w:ascii="Liberation Serif" w:hAnsi="Liberation Serif" w:cs="Liberation Serif"/>
-                <w:bCs/>
-                <w:lang w:bidi="hi-IN"/>
-              </w:rPr>
-              <w:t xml:space="preserve"> 40</w:t>
+            <w:r>
+              <w:rPr>
+                <w:rFonts w:ascii="Liberation Serif" w:hAnsi="Liberation Serif" w:cs="Liberation Serif"/>
+                <w:bCs/>
+                <w:lang w:bidi="hi-IN"/>
+              </w:rPr>
+              <w:t>d</w:t>
+            </w:r>
+            <w:r>
+              <w:rPr>
+                <w:rFonts w:ascii="Liberation Serif" w:hAnsi="Liberation Serif" w:cs="Liberation Serif"/>
+                <w:bCs/>
+                <w:lang w:bidi="hi-IN"/>
+              </w:rPr>
+              <w:t>isk.dat con 40 bloques</w:t>
+            </w:r>
+            <w:r>
+              <w:rPr>
+                <w:rFonts w:ascii="Liberation Serif" w:hAnsi="Liberation Serif" w:cs="Liberation Serif"/>
+                <w:bCs/>
+                <w:lang w:bidi="hi-IN"/>
+              </w:rPr>
+              <w:t xml:space="preserve"> </w:t>
             </w:r>
           </w:p>
           <w:p>
@@ -6267,7 +6416,165 @@
                 <w:bCs/>
                 <w:lang w:bidi="hi-IN"/>
               </w:rPr>
+              <w:t>5</w:t>
+            </w:r>
+            <w:r>
+              <w:rPr>
+                <w:rFonts w:ascii="Liberation Serif" w:hAnsi="Liberation Serif" w:cs="Liberation Serif"/>
+                <w:bCs/>
+                <w:lang w:bidi="hi-IN"/>
+              </w:rPr>
+              <w:t>0 * BLOCK_SIZE)</w:t>
+            </w:r>
+          </w:p>
+          <w:p>
+            <w:pPr>
+              <w:pStyle w:val="Standard"/>
+              <w:suppressAutoHyphens/>
+              <w:autoSpaceDN w:val="0"/>
+              <w:jc w:val="both"/>
+              <w:textAlignment w:val="baseline"/>
+              <w:rPr>
+                <w:rFonts w:ascii="Liberation Serif" w:hAnsi="Liberation Serif" w:cs="Liberation Serif"/>
+                <w:bCs/>
+                <w:lang w:bidi="hi-IN"/>
+              </w:rPr>
+            </w:pPr>
+            <w:proofErr w:type="spellStart"/>
+            <w:proofErr w:type="gramStart"/>
+            <w:r>
+              <w:rPr>
+                <w:rFonts w:ascii="Liberation Serif" w:hAnsi="Liberation Serif" w:cs="Liberation Serif"/>
+                <w:bCs/>
+                <w:lang w:bidi="hi-IN"/>
+              </w:rPr>
+              <w:t>mkFS</w:t>
+            </w:r>
+            <w:proofErr w:type="spellEnd"/>
+            <w:r>
+              <w:rPr>
+                <w:rFonts w:ascii="Liberation Serif" w:hAnsi="Liberation Serif" w:cs="Liberation Serif"/>
+                <w:bCs/>
+                <w:lang w:bidi="hi-IN"/>
+              </w:rPr>
+              <w:t>(</w:t>
+            </w:r>
+            <w:proofErr w:type="gramEnd"/>
+            <w:r>
+              <w:rPr>
+                <w:rFonts w:ascii="Liberation Serif" w:hAnsi="Liberation Serif" w:cs="Liberation Serif"/>
+                <w:bCs/>
+                <w:lang w:bidi="hi-IN"/>
+              </w:rPr>
               <w:t>30 * BLOCK_SIZE)</w:t>
+            </w:r>
+          </w:p>
+          <w:p>
+            <w:pPr>
+              <w:pStyle w:val="Standard"/>
+              <w:suppressAutoHyphens/>
+              <w:autoSpaceDN w:val="0"/>
+              <w:jc w:val="both"/>
+              <w:textAlignment w:val="baseline"/>
+              <w:rPr>
+                <w:rFonts w:ascii="Liberation Serif" w:hAnsi="Liberation Serif" w:cs="Liberation Serif"/>
+                <w:bCs/>
+                <w:lang w:bidi="hi-IN"/>
+              </w:rPr>
+            </w:pPr>
+          </w:p>
+          <w:p>
+            <w:pPr>
+              <w:pStyle w:val="Standard"/>
+              <w:suppressAutoHyphens/>
+              <w:autoSpaceDN w:val="0"/>
+              <w:jc w:val="both"/>
+              <w:textAlignment w:val="baseline"/>
+              <w:rPr>
+                <w:rFonts w:ascii="Liberation Serif" w:hAnsi="Liberation Serif" w:cs="Liberation Serif"/>
+                <w:bCs/>
+                <w:lang w:bidi="hi-IN"/>
+              </w:rPr>
+            </w:pPr>
+            <w:r>
+              <w:rPr>
+                <w:rFonts w:ascii="Liberation Serif" w:hAnsi="Liberation Serif" w:cs="Liberation Serif"/>
+                <w:bCs/>
+                <w:lang w:bidi="hi-IN"/>
+              </w:rPr>
+              <w:t xml:space="preserve">[función en </w:t>
+            </w:r>
+            <w:proofErr w:type="spellStart"/>
+            <w:r>
+              <w:rPr>
+                <w:rFonts w:ascii="Liberation Serif" w:hAnsi="Liberation Serif" w:cs="Liberation Serif"/>
+                <w:bCs/>
+                <w:i/>
+                <w:lang w:bidi="hi-IN"/>
+              </w:rPr>
+              <w:t>test.c</w:t>
+            </w:r>
+            <w:proofErr w:type="spellEnd"/>
+            <w:r>
+              <w:rPr>
+                <w:rFonts w:ascii="Liberation Serif" w:hAnsi="Liberation Serif" w:cs="Liberation Serif"/>
+                <w:bCs/>
+                <w:lang w:bidi="hi-IN"/>
+              </w:rPr>
+              <w:t>:</w:t>
+            </w:r>
+          </w:p>
+          <w:p>
+            <w:pPr>
+              <w:pStyle w:val="Standard"/>
+              <w:suppressAutoHyphens/>
+              <w:autoSpaceDN w:val="0"/>
+              <w:jc w:val="both"/>
+              <w:textAlignment w:val="baseline"/>
+              <w:rPr>
+                <w:rFonts w:ascii="Liberation Serif" w:hAnsi="Liberation Serif" w:cs="Liberation Serif"/>
+                <w:bCs/>
+                <w:lang w:bidi="hi-IN"/>
+              </w:rPr>
+            </w:pPr>
+            <w:proofErr w:type="spellStart"/>
+            <w:proofErr w:type="gramStart"/>
+            <w:r>
+              <w:rPr>
+                <w:rFonts w:ascii="Liberation Serif" w:hAnsi="Liberation Serif" w:cs="Liberation Serif"/>
+                <w:bCs/>
+                <w:i/>
+                <w:lang w:bidi="hi-IN"/>
+              </w:rPr>
+              <w:t>testParticiones</w:t>
+            </w:r>
+            <w:proofErr w:type="spellEnd"/>
+            <w:r>
+              <w:rPr>
+                <w:rFonts w:ascii="Liberation Serif" w:hAnsi="Liberation Serif" w:cs="Liberation Serif"/>
+                <w:bCs/>
+                <w:i/>
+                <w:lang w:bidi="hi-IN"/>
+              </w:rPr>
+              <w:t>(</w:t>
+            </w:r>
+            <w:proofErr w:type="gramEnd"/>
+            <w:r>
+              <w:rPr>
+                <w:rFonts w:ascii="Liberation Serif" w:hAnsi="Liberation Serif" w:cs="Liberation Serif"/>
+                <w:bCs/>
+                <w:i/>
+                <w:lang w:bidi="hi-IN"/>
+              </w:rPr>
+              <w:t>)</w:t>
+            </w:r>
+            <w:r>
+              <w:rPr>
+                <w:rFonts w:ascii="Liberation Serif" w:hAnsi="Liberation Serif" w:cs="Liberation Serif"/>
+                <w:bCs/>
+                <w:lang w:bidi="hi-IN"/>
+              </w:rPr>
+              <w:t>]</w:t>
             </w:r>
           </w:p>
         </w:tc>
@@ -6296,7 +6603,39 @@
                 <w:bCs/>
                 <w:lang w:bidi="hi-IN"/>
               </w:rPr>
-              <w:t>Tener un archivo con 40 bloques y crear nuestro SF de 30 (F6)</w:t>
+              <w:t xml:space="preserve">Tener un archivo con 40 bloques y crear nuestro SF de </w:t>
+            </w:r>
+            <w:r>
+              <w:rPr>
+                <w:rFonts w:ascii="Liberation Serif" w:hAnsi="Liberation Serif" w:cs="Liberation Serif"/>
+                <w:bCs/>
+                <w:lang w:bidi="hi-IN"/>
+              </w:rPr>
+              <w:t>5</w:t>
+            </w:r>
+            <w:r>
+              <w:rPr>
+                <w:rFonts w:ascii="Liberation Serif" w:hAnsi="Liberation Serif" w:cs="Liberation Serif"/>
+                <w:bCs/>
+                <w:lang w:bidi="hi-IN"/>
+              </w:rPr>
+              <w:t>0</w:t>
+            </w:r>
+            <w:r>
+              <w:rPr>
+                <w:rFonts w:ascii="Liberation Serif" w:hAnsi="Liberation Serif" w:cs="Liberation Serif"/>
+                <w:bCs/>
+                <w:lang w:bidi="hi-IN"/>
+              </w:rPr>
+              <w:t xml:space="preserve"> y 30 bloques</w:t>
+            </w:r>
+            <w:r>
+              <w:rPr>
+                <w:rFonts w:ascii="Liberation Serif" w:hAnsi="Liberation Serif" w:cs="Liberation Serif"/>
+                <w:bCs/>
+                <w:lang w:bidi="hi-IN"/>
+              </w:rPr>
+              <w:t xml:space="preserve"> (F6)</w:t>
             </w:r>
           </w:p>
         </w:tc>
@@ -6640,7 +6979,7 @@
                 <w:lang w:bidi="hi-IN"/>
               </w:rPr>
               <w:lastRenderedPageBreak/>
-              <w:t>Parte 1:</w:t>
+              <w:t>disk.dat con 40 bloques</w:t>
             </w:r>
           </w:p>
           <w:p>
@@ -6656,23 +6995,13 @@
                 <w:lang w:bidi="hi-IN"/>
               </w:rPr>
             </w:pPr>
-            <w:proofErr w:type="spellStart"/>
-            <w:r>
-              <w:rPr>
-                <w:rFonts w:ascii="Liberation Serif" w:hAnsi="Liberation Serif" w:cs="Liberation Serif"/>
-                <w:bCs/>
-                <w:lang w:bidi="hi-IN"/>
-              </w:rPr>
-              <w:t>mkFS</w:t>
-            </w:r>
-            <w:proofErr w:type="spellEnd"/>
-            <w:r>
-              <w:rPr>
-                <w:rFonts w:ascii="Liberation Serif" w:hAnsi="Liberation Serif" w:cs="Liberation Serif"/>
-                <w:bCs/>
-                <w:lang w:bidi="hi-IN"/>
-              </w:rPr>
-              <w:t>()</w:t>
+            <w:r>
+              <w:rPr>
+                <w:rFonts w:ascii="Liberation Serif" w:hAnsi="Liberation Serif" w:cs="Liberation Serif"/>
+                <w:bCs/>
+                <w:lang w:bidi="hi-IN"/>
+              </w:rPr>
+              <w:t>Parte 1:</w:t>
             </w:r>
           </w:p>
           <w:p>
@@ -6689,6 +7018,65 @@
               </w:rPr>
             </w:pPr>
             <w:proofErr w:type="spellStart"/>
+            <w:proofErr w:type="gramStart"/>
+            <w:r>
+              <w:rPr>
+                <w:rFonts w:ascii="Liberation Serif" w:hAnsi="Liberation Serif" w:cs="Liberation Serif"/>
+                <w:bCs/>
+                <w:lang w:bidi="hi-IN"/>
+              </w:rPr>
+              <w:t>mkFS</w:t>
+            </w:r>
+            <w:proofErr w:type="spellEnd"/>
+            <w:r>
+              <w:rPr>
+                <w:rFonts w:ascii="Liberation Serif" w:hAnsi="Liberation Serif" w:cs="Liberation Serif"/>
+                <w:bCs/>
+                <w:lang w:bidi="hi-IN"/>
+              </w:rPr>
+              <w:t>(</w:t>
+            </w:r>
+            <w:proofErr w:type="gramEnd"/>
+            <w:r>
+              <w:rPr>
+                <w:rFonts w:ascii="Liberation Serif" w:hAnsi="Liberation Serif" w:cs="Liberation Serif"/>
+                <w:bCs/>
+                <w:lang w:bidi="hi-IN"/>
+              </w:rPr>
+              <w:t xml:space="preserve">40 </w:t>
+            </w:r>
+            <w:r>
+              <w:rPr>
+                <w:rFonts w:ascii="Liberation Serif" w:hAnsi="Liberation Serif" w:cs="Liberation Serif"/>
+                <w:bCs/>
+                <w:lang w:bidi="hi-IN"/>
+              </w:rPr>
+              <w:t>* BLOCK_SIZE</w:t>
+            </w:r>
+            <w:r>
+              <w:rPr>
+                <w:rFonts w:ascii="Liberation Serif" w:hAnsi="Liberation Serif" w:cs="Liberation Serif"/>
+                <w:bCs/>
+                <w:lang w:bidi="hi-IN"/>
+              </w:rPr>
+              <w:t>)</w:t>
+            </w:r>
+          </w:p>
+          <w:p>
+            <w:pPr>
+              <w:pStyle w:val="Standard"/>
+              <w:suppressAutoHyphens/>
+              <w:autoSpaceDN w:val="0"/>
+              <w:jc w:val="both"/>
+              <w:textAlignment w:val="baseline"/>
+              <w:rPr>
+                <w:rFonts w:ascii="Liberation Serif" w:hAnsi="Liberation Serif" w:cs="Liberation Serif"/>
+                <w:bCs/>
+                <w:lang w:bidi="hi-IN"/>
+              </w:rPr>
+            </w:pPr>
+            <w:proofErr w:type="spellStart"/>
+            <w:proofErr w:type="gramStart"/>
             <w:r>
               <w:rPr>
                 <w:rFonts w:ascii="Liberation Serif" w:hAnsi="Liberation Serif" w:cs="Liberation Serif"/>
@@ -6704,7 +7092,16 @@
                 <w:bCs/>
                 <w:lang w:bidi="hi-IN"/>
               </w:rPr>
-              <w:t>()</w:t>
+              <w:t>(</w:t>
+            </w:r>
+            <w:proofErr w:type="gramEnd"/>
+            <w:r>
+              <w:rPr>
+                <w:rFonts w:ascii="Liberation Serif" w:hAnsi="Liberation Serif" w:cs="Liberation Serif"/>
+                <w:bCs/>
+                <w:lang w:bidi="hi-IN"/>
+              </w:rPr>
+              <w:t>)</w:t>
             </w:r>
           </w:p>
           <w:p>
@@ -6858,7 +7255,147 @@
                 <w:bCs/>
                 <w:lang w:bidi="hi-IN"/>
               </w:rPr>
-              <w:t>*Se puede hacer en diferentes ejecuciones porque los metadatos son persistentes</w:t>
+              <w:t>*</w:t>
+            </w:r>
+            <w:r>
+              <w:rPr>
+                <w:rFonts w:ascii="Liberation Serif" w:hAnsi="Liberation Serif" w:cs="Liberation Serif"/>
+                <w:bCs/>
+                <w:lang w:bidi="hi-IN"/>
+              </w:rPr>
+              <w:t>Las partes s</w:t>
+            </w:r>
+            <w:r>
+              <w:rPr>
+                <w:rFonts w:ascii="Liberation Serif" w:hAnsi="Liberation Serif" w:cs="Liberation Serif"/>
+                <w:bCs/>
+                <w:lang w:bidi="hi-IN"/>
+              </w:rPr>
+              <w:t>e puede</w:t>
+            </w:r>
+            <w:r>
+              <w:rPr>
+                <w:rFonts w:ascii="Liberation Serif" w:hAnsi="Liberation Serif" w:cs="Liberation Serif"/>
+                <w:bCs/>
+                <w:lang w:bidi="hi-IN"/>
+              </w:rPr>
+              <w:t>n</w:t>
+            </w:r>
+            <w:r>
+              <w:rPr>
+                <w:rFonts w:ascii="Liberation Serif" w:hAnsi="Liberation Serif" w:cs="Liberation Serif"/>
+                <w:bCs/>
+                <w:lang w:bidi="hi-IN"/>
+              </w:rPr>
+              <w:t xml:space="preserve"> hacer en diferentes ejecuciones</w:t>
+            </w:r>
+          </w:p>
+          <w:p>
+            <w:pPr>
+              <w:pStyle w:val="Standard"/>
+              <w:suppressAutoHyphens/>
+              <w:autoSpaceDN w:val="0"/>
+              <w:jc w:val="both"/>
+              <w:textAlignment w:val="baseline"/>
+              <w:rPr>
+                <w:rFonts w:ascii="Liberation Serif" w:hAnsi="Liberation Serif" w:cs="Liberation Serif"/>
+                <w:bCs/>
+                <w:lang w:bidi="hi-IN"/>
+              </w:rPr>
+            </w:pPr>
+          </w:p>
+          <w:p>
+            <w:pPr>
+              <w:pStyle w:val="Standard"/>
+              <w:suppressAutoHyphens/>
+              <w:autoSpaceDN w:val="0"/>
+              <w:jc w:val="both"/>
+              <w:textAlignment w:val="baseline"/>
+              <w:rPr>
+                <w:rFonts w:ascii="Liberation Serif" w:hAnsi="Liberation Serif" w:cs="Liberation Serif"/>
+                <w:bCs/>
+                <w:lang w:bidi="hi-IN"/>
+              </w:rPr>
+            </w:pPr>
+            <w:r>
+              <w:rPr>
+                <w:rFonts w:ascii="Liberation Serif" w:hAnsi="Liberation Serif" w:cs="Liberation Serif"/>
+                <w:bCs/>
+                <w:lang w:bidi="hi-IN"/>
+              </w:rPr>
+              <w:t xml:space="preserve">[función en </w:t>
+            </w:r>
+            <w:proofErr w:type="spellStart"/>
+            <w:r>
+              <w:rPr>
+                <w:rFonts w:ascii="Liberation Serif" w:hAnsi="Liberation Serif" w:cs="Liberation Serif"/>
+                <w:bCs/>
+                <w:i/>
+                <w:lang w:bidi="hi-IN"/>
+              </w:rPr>
+              <w:t>test.c</w:t>
+            </w:r>
+            <w:proofErr w:type="spellEnd"/>
+            <w:r>
+              <w:rPr>
+                <w:rFonts w:ascii="Liberation Serif" w:hAnsi="Liberation Serif" w:cs="Liberation Serif"/>
+                <w:bCs/>
+                <w:lang w:bidi="hi-IN"/>
+              </w:rPr>
+              <w:t>:</w:t>
+            </w:r>
+          </w:p>
+          <w:p>
+            <w:pPr>
+              <w:pStyle w:val="Standard"/>
+              <w:suppressAutoHyphens/>
+              <w:autoSpaceDN w:val="0"/>
+              <w:jc w:val="both"/>
+              <w:textAlignment w:val="baseline"/>
+              <w:rPr>
+                <w:rFonts w:ascii="Liberation Serif" w:hAnsi="Liberation Serif" w:cs="Liberation Serif"/>
+                <w:bCs/>
+                <w:lang w:bidi="hi-IN"/>
+              </w:rPr>
+            </w:pPr>
+            <w:proofErr w:type="spellStart"/>
+            <w:proofErr w:type="gramStart"/>
+            <w:r>
+              <w:rPr>
+                <w:rFonts w:ascii="Liberation Serif" w:hAnsi="Liberation Serif" w:cs="Liberation Serif"/>
+                <w:bCs/>
+                <w:i/>
+                <w:lang w:bidi="hi-IN"/>
+              </w:rPr>
+              <w:t>testMetadatos</w:t>
+            </w:r>
+            <w:proofErr w:type="spellEnd"/>
+            <w:r>
+              <w:rPr>
+                <w:rFonts w:ascii="Liberation Serif" w:hAnsi="Liberation Serif" w:cs="Liberation Serif"/>
+                <w:bCs/>
+                <w:i/>
+                <w:lang w:bidi="hi-IN"/>
+              </w:rPr>
+              <w:t>(</w:t>
+            </w:r>
+            <w:proofErr w:type="gramEnd"/>
+            <w:r>
+              <w:rPr>
+                <w:rFonts w:ascii="Liberation Serif" w:hAnsi="Liberation Serif" w:cs="Liberation Serif"/>
+                <w:bCs/>
+                <w:i/>
+                <w:lang w:bidi="hi-IN"/>
+              </w:rPr>
+              <w:t>)</w:t>
+            </w:r>
+            <w:r>
+              <w:rPr>
+                <w:rFonts w:ascii="Liberation Serif" w:hAnsi="Liberation Serif" w:cs="Liberation Serif"/>
+                <w:bCs/>
+                <w:lang w:bidi="hi-IN"/>
+              </w:rPr>
+              <w:t>]</w:t>
             </w:r>
           </w:p>
         </w:tc>
@@ -9114,6 +9651,114 @@
               <w:t>.</w:t>
             </w:r>
           </w:p>
+          <w:p>
+            <w:pPr>
+              <w:pStyle w:val="Standard"/>
+              <w:suppressAutoHyphens/>
+              <w:autoSpaceDN w:val="0"/>
+              <w:jc w:val="both"/>
+              <w:textAlignment w:val="baseline"/>
+              <w:rPr>
+                <w:rFonts w:ascii="Liberation Serif" w:hAnsi="Liberation Serif" w:cs="Liberation Serif"/>
+                <w:bCs/>
+                <w:lang w:bidi="hi-IN"/>
+              </w:rPr>
+            </w:pPr>
+          </w:p>
+          <w:p>
+            <w:pPr>
+              <w:pStyle w:val="Standard"/>
+              <w:suppressAutoHyphens/>
+              <w:autoSpaceDN w:val="0"/>
+              <w:jc w:val="both"/>
+              <w:textAlignment w:val="baseline"/>
+              <w:rPr>
+                <w:rFonts w:ascii="Liberation Serif" w:hAnsi="Liberation Serif" w:cs="Liberation Serif"/>
+                <w:bCs/>
+                <w:lang w:bidi="hi-IN"/>
+              </w:rPr>
+            </w:pPr>
+            <w:r>
+              <w:rPr>
+                <w:rFonts w:ascii="Liberation Serif" w:hAnsi="Liberation Serif" w:cs="Liberation Serif"/>
+                <w:bCs/>
+                <w:lang w:bidi="hi-IN"/>
+              </w:rPr>
+              <w:t xml:space="preserve">[función en </w:t>
+            </w:r>
+            <w:proofErr w:type="spellStart"/>
+            <w:r>
+              <w:rPr>
+                <w:rFonts w:ascii="Liberation Serif" w:hAnsi="Liberation Serif" w:cs="Liberation Serif"/>
+                <w:bCs/>
+                <w:i/>
+                <w:lang w:bidi="hi-IN"/>
+              </w:rPr>
+              <w:t>test.c</w:t>
+            </w:r>
+            <w:proofErr w:type="spellEnd"/>
+            <w:r>
+              <w:rPr>
+                <w:rFonts w:ascii="Liberation Serif" w:hAnsi="Liberation Serif" w:cs="Liberation Serif"/>
+                <w:bCs/>
+                <w:lang w:bidi="hi-IN"/>
+              </w:rPr>
+              <w:t>:</w:t>
+            </w:r>
+          </w:p>
+          <w:p>
+            <w:pPr>
+              <w:pStyle w:val="Standard"/>
+              <w:suppressAutoHyphens/>
+              <w:autoSpaceDN w:val="0"/>
+              <w:jc w:val="both"/>
+              <w:textAlignment w:val="baseline"/>
+              <w:rPr>
+                <w:rFonts w:ascii="Liberation Serif" w:hAnsi="Liberation Serif" w:cs="Liberation Serif"/>
+                <w:bCs/>
+                <w:lang w:bidi="hi-IN"/>
+              </w:rPr>
+            </w:pPr>
+            <w:proofErr w:type="spellStart"/>
+            <w:proofErr w:type="gramStart"/>
+            <w:r>
+              <w:rPr>
+                <w:rFonts w:ascii="Liberation Serif" w:hAnsi="Liberation Serif" w:cs="Liberation Serif"/>
+                <w:bCs/>
+                <w:i/>
+                <w:lang w:bidi="hi-IN"/>
+              </w:rPr>
+              <w:t>testMuchosArchivos</w:t>
+            </w:r>
+            <w:proofErr w:type="spellEnd"/>
+            <w:r>
+              <w:rPr>
+                <w:rFonts w:ascii="Liberation Serif" w:hAnsi="Liberation Serif" w:cs="Liberation Serif"/>
+                <w:bCs/>
+                <w:i/>
+                <w:lang w:bidi="hi-IN"/>
+              </w:rPr>
+              <w:t>(</w:t>
+            </w:r>
+            <w:proofErr w:type="gramEnd"/>
+            <w:r>
+              <w:rPr>
+                <w:rFonts w:ascii="Liberation Serif" w:hAnsi="Liberation Serif" w:cs="Liberation Serif"/>
+                <w:bCs/>
+                <w:i/>
+                <w:lang w:bidi="hi-IN"/>
+              </w:rPr>
+              <w:t>)</w:t>
+            </w:r>
+            <w:r>
+              <w:rPr>
+                <w:rFonts w:ascii="Liberation Serif" w:hAnsi="Liberation Serif" w:cs="Liberation Serif"/>
+                <w:bCs/>
+                <w:lang w:bidi="hi-IN"/>
+              </w:rPr>
+              <w:t>]</w:t>
+            </w:r>
+          </w:p>
         </w:tc>
         <w:tc>
           <w:tcPr>
@@ -9416,6 +10061,131 @@
               </w:rPr>
               <w:t>)</w:t>
             </w:r>
+            <w:r>
+              <w:rPr>
+                <w:rFonts w:ascii="Liberation Serif" w:hAnsi="Liberation Serif" w:cs="Liberation Serif"/>
+                <w:bCs/>
+                <w:lang w:bidi="hi-IN"/>
+              </w:rPr>
+              <w:t xml:space="preserve"> </w:t>
+            </w:r>
+          </w:p>
+          <w:p>
+            <w:pPr>
+              <w:pStyle w:val="Standard"/>
+              <w:suppressAutoHyphens/>
+              <w:autoSpaceDN w:val="0"/>
+              <w:jc w:val="both"/>
+              <w:textAlignment w:val="baseline"/>
+              <w:rPr>
+                <w:rFonts w:ascii="Liberation Serif" w:hAnsi="Liberation Serif" w:cs="Liberation Serif"/>
+                <w:bCs/>
+                <w:lang w:bidi="hi-IN"/>
+              </w:rPr>
+            </w:pPr>
+          </w:p>
+          <w:p>
+            <w:pPr>
+              <w:pStyle w:val="Standard"/>
+              <w:suppressAutoHyphens/>
+              <w:autoSpaceDN w:val="0"/>
+              <w:jc w:val="both"/>
+              <w:textAlignment w:val="baseline"/>
+              <w:rPr>
+                <w:rFonts w:ascii="Liberation Serif" w:hAnsi="Liberation Serif" w:cs="Liberation Serif"/>
+                <w:bCs/>
+                <w:lang w:bidi="hi-IN"/>
+              </w:rPr>
+            </w:pPr>
+            <w:r>
+              <w:rPr>
+                <w:rFonts w:ascii="Liberation Serif" w:hAnsi="Liberation Serif" w:cs="Liberation Serif"/>
+                <w:bCs/>
+                <w:lang w:bidi="hi-IN"/>
+              </w:rPr>
+              <w:t xml:space="preserve">[función en </w:t>
+            </w:r>
+            <w:proofErr w:type="spellStart"/>
+            <w:r>
+              <w:rPr>
+                <w:rFonts w:ascii="Liberation Serif" w:hAnsi="Liberation Serif" w:cs="Liberation Serif"/>
+                <w:bCs/>
+                <w:i/>
+                <w:lang w:bidi="hi-IN"/>
+              </w:rPr>
+              <w:t>test.c</w:t>
+            </w:r>
+            <w:proofErr w:type="spellEnd"/>
+            <w:r>
+              <w:rPr>
+                <w:rFonts w:ascii="Liberation Serif" w:hAnsi="Liberation Serif" w:cs="Liberation Serif"/>
+                <w:bCs/>
+                <w:lang w:bidi="hi-IN"/>
+              </w:rPr>
+              <w:t>:</w:t>
+            </w:r>
+          </w:p>
+          <w:p>
+            <w:pPr>
+              <w:pStyle w:val="Standard"/>
+              <w:suppressAutoHyphens/>
+              <w:autoSpaceDN w:val="0"/>
+              <w:jc w:val="both"/>
+              <w:textAlignment w:val="baseline"/>
+              <w:rPr>
+                <w:rFonts w:ascii="Liberation Serif" w:hAnsi="Liberation Serif" w:cs="Liberation Serif"/>
+                <w:bCs/>
+                <w:lang w:bidi="hi-IN"/>
+              </w:rPr>
+            </w:pPr>
+            <w:proofErr w:type="spellStart"/>
+            <w:proofErr w:type="gramStart"/>
+            <w:r>
+              <w:rPr>
+                <w:rFonts w:ascii="Liberation Serif" w:hAnsi="Liberation Serif" w:cs="Liberation Serif"/>
+                <w:bCs/>
+                <w:i/>
+                <w:lang w:bidi="hi-IN"/>
+              </w:rPr>
+              <w:t>test</w:t>
+            </w:r>
+            <w:r>
+              <w:rPr>
+                <w:rFonts w:ascii="Liberation Serif" w:hAnsi="Liberation Serif" w:cs="Liberation Serif"/>
+                <w:bCs/>
+                <w:i/>
+                <w:lang w:bidi="hi-IN"/>
+              </w:rPr>
+              <w:t>Eliminar</w:t>
+            </w:r>
+            <w:proofErr w:type="spellEnd"/>
+            <w:r>
+              <w:rPr>
+                <w:rFonts w:ascii="Liberation Serif" w:hAnsi="Liberation Serif" w:cs="Liberation Serif"/>
+                <w:bCs/>
+                <w:i/>
+                <w:lang w:bidi="hi-IN"/>
+              </w:rPr>
+              <w:t>(</w:t>
+            </w:r>
+            <w:proofErr w:type="gramEnd"/>
+            <w:r>
+              <w:rPr>
+                <w:rFonts w:ascii="Liberation Serif" w:hAnsi="Liberation Serif" w:cs="Liberation Serif"/>
+                <w:bCs/>
+                <w:i/>
+                <w:lang w:bidi="hi-IN"/>
+              </w:rPr>
+              <w:t>)</w:t>
+            </w:r>
+            <w:r>
+              <w:rPr>
+                <w:rFonts w:ascii="Liberation Serif" w:hAnsi="Liberation Serif" w:cs="Liberation Serif"/>
+                <w:bCs/>
+                <w:lang w:bidi="hi-IN"/>
+              </w:rPr>
+              <w:t>]</w:t>
+            </w:r>
           </w:p>
         </w:tc>
         <w:tc>
@@ -9717,7 +10487,10 @@
           <w:p>
             <w:pPr>
               <w:pStyle w:val="Standard"/>
+              <w:suppressAutoHyphens/>
+              <w:autoSpaceDN w:val="0"/>
               <w:jc w:val="both"/>
+              <w:textAlignment w:val="baseline"/>
               <w:rPr>
                 <w:rFonts w:ascii="Liberation Serif" w:hAnsi="Liberation Serif" w:cs="Liberation Serif"/>
                 <w:bCs/>
@@ -9741,6 +10514,111 @@
                 <w:lang w:bidi="hi-IN"/>
               </w:rPr>
               <w:t>("/b")</w:t>
+            </w:r>
+          </w:p>
+          <w:p>
+            <w:pPr>
+              <w:pStyle w:val="Standard"/>
+              <w:suppressAutoHyphens/>
+              <w:autoSpaceDN w:val="0"/>
+              <w:jc w:val="both"/>
+              <w:textAlignment w:val="baseline"/>
+              <w:rPr>
+                <w:rFonts w:ascii="Liberation Serif" w:hAnsi="Liberation Serif" w:cs="Liberation Serif"/>
+                <w:bCs/>
+                <w:lang w:bidi="hi-IN"/>
+              </w:rPr>
+            </w:pPr>
+          </w:p>
+          <w:p>
+            <w:pPr>
+              <w:pStyle w:val="Standard"/>
+              <w:suppressAutoHyphens/>
+              <w:autoSpaceDN w:val="0"/>
+              <w:jc w:val="both"/>
+              <w:textAlignment w:val="baseline"/>
+              <w:rPr>
+                <w:rFonts w:ascii="Liberation Serif" w:hAnsi="Liberation Serif" w:cs="Liberation Serif"/>
+                <w:bCs/>
+                <w:lang w:bidi="hi-IN"/>
+              </w:rPr>
+            </w:pPr>
+            <w:r>
+              <w:rPr>
+                <w:rFonts w:ascii="Liberation Serif" w:hAnsi="Liberation Serif" w:cs="Liberation Serif"/>
+                <w:bCs/>
+                <w:lang w:bidi="hi-IN"/>
+              </w:rPr>
+              <w:t xml:space="preserve">[función en </w:t>
+            </w:r>
+            <w:proofErr w:type="spellStart"/>
+            <w:r>
+              <w:rPr>
+                <w:rFonts w:ascii="Liberation Serif" w:hAnsi="Liberation Serif" w:cs="Liberation Serif"/>
+                <w:bCs/>
+                <w:i/>
+                <w:lang w:bidi="hi-IN"/>
+              </w:rPr>
+              <w:t>test.c</w:t>
+            </w:r>
+            <w:proofErr w:type="spellEnd"/>
+            <w:r>
+              <w:rPr>
+                <w:rFonts w:ascii="Liberation Serif" w:hAnsi="Liberation Serif" w:cs="Liberation Serif"/>
+                <w:bCs/>
+                <w:lang w:bidi="hi-IN"/>
+              </w:rPr>
+              <w:t>:</w:t>
+            </w:r>
+          </w:p>
+          <w:p>
+            <w:pPr>
+              <w:pStyle w:val="Standard"/>
+              <w:jc w:val="both"/>
+              <w:rPr>
+                <w:rFonts w:ascii="Liberation Serif" w:hAnsi="Liberation Serif" w:cs="Liberation Serif"/>
+                <w:bCs/>
+                <w:lang w:bidi="hi-IN"/>
+              </w:rPr>
+            </w:pPr>
+            <w:proofErr w:type="spellStart"/>
+            <w:proofErr w:type="gramStart"/>
+            <w:r>
+              <w:rPr>
+                <w:rFonts w:ascii="Liberation Serif" w:hAnsi="Liberation Serif" w:cs="Liberation Serif"/>
+                <w:bCs/>
+                <w:i/>
+                <w:lang w:bidi="hi-IN"/>
+              </w:rPr>
+              <w:t>testMuchosArchivos</w:t>
+            </w:r>
+            <w:proofErr w:type="spellEnd"/>
+            <w:r>
+              <w:rPr>
+                <w:rFonts w:ascii="Liberation Serif" w:hAnsi="Liberation Serif" w:cs="Liberation Serif"/>
+                <w:bCs/>
+                <w:i/>
+                <w:lang w:bidi="hi-IN"/>
+              </w:rPr>
+              <w:t>(</w:t>
+            </w:r>
+            <w:proofErr w:type="gramEnd"/>
+            <w:r>
+              <w:rPr>
+                <w:rFonts w:ascii="Liberation Serif" w:hAnsi="Liberation Serif" w:cs="Liberation Serif"/>
+                <w:bCs/>
+                <w:i/>
+                <w:lang w:bidi="hi-IN"/>
+              </w:rPr>
+              <w:t>)</w:t>
+            </w:r>
+            <w:r>
+              <w:rPr>
+                <w:rFonts w:ascii="Liberation Serif" w:hAnsi="Liberation Serif" w:cs="Liberation Serif"/>
+                <w:bCs/>
+                <w:lang w:bidi="hi-IN"/>
+              </w:rPr>
+              <w:t>]</w:t>
             </w:r>
           </w:p>
         </w:tc>
@@ -10030,6 +10908,7 @@
               <w:rPr>
                 <w:rFonts w:ascii="Liberation Serif" w:hAnsi="Liberation Serif" w:cs="Liberation Serif"/>
                 <w:bCs/>
+                <w:i/>
                 <w:lang w:bidi="hi-IN"/>
               </w:rPr>
               <w:t>test.c</w:t>
@@ -10041,13 +10920,29 @@
                 <w:bCs/>
                 <w:lang w:bidi="hi-IN"/>
               </w:rPr>
-              <w:t xml:space="preserve">: </w:t>
-            </w:r>
+              <w:t>:</w:t>
+            </w:r>
+          </w:p>
+          <w:p>
+            <w:pPr>
+              <w:pStyle w:val="Standard"/>
+              <w:suppressAutoHyphens/>
+              <w:autoSpaceDN w:val="0"/>
+              <w:jc w:val="both"/>
+              <w:textAlignment w:val="baseline"/>
+              <w:rPr>
+                <w:rFonts w:ascii="Liberation Serif" w:hAnsi="Liberation Serif" w:cs="Liberation Serif"/>
+                <w:bCs/>
+                <w:lang w:bidi="hi-IN"/>
+              </w:rPr>
+            </w:pPr>
             <w:proofErr w:type="spellStart"/>
-            <w:r>
-              <w:rPr>
-                <w:rFonts w:ascii="Liberation Serif" w:hAnsi="Liberation Serif" w:cs="Liberation Serif"/>
-                <w:bCs/>
+            <w:proofErr w:type="gramStart"/>
+            <w:r>
+              <w:rPr>
+                <w:rFonts w:ascii="Liberation Serif" w:hAnsi="Liberation Serif" w:cs="Liberation Serif"/>
+                <w:bCs/>
+                <w:i/>
                 <w:lang w:bidi="hi-IN"/>
               </w:rPr>
               <w:t>testsEscribir</w:t>
@@ -10057,9 +10952,20 @@
               <w:rPr>
                 <w:rFonts w:ascii="Liberation Serif" w:hAnsi="Liberation Serif" w:cs="Liberation Serif"/>
                 <w:bCs/>
-                <w:lang w:bidi="hi-IN"/>
-              </w:rPr>
-              <w:t>()</w:t>
+                <w:i/>
+                <w:lang w:bidi="hi-IN"/>
+              </w:rPr>
+              <w:t>(</w:t>
+            </w:r>
+            <w:proofErr w:type="gramEnd"/>
+            <w:r>
+              <w:rPr>
+                <w:rFonts w:ascii="Liberation Serif" w:hAnsi="Liberation Serif" w:cs="Liberation Serif"/>
+                <w:bCs/>
+                <w:i/>
+                <w:lang w:bidi="hi-IN"/>
+              </w:rPr>
+              <w:t>)</w:t>
             </w:r>
             <w:r>
               <w:rPr>
@@ -10387,6 +11293,7 @@
               <w:rPr>
                 <w:rFonts w:ascii="Liberation Serif" w:hAnsi="Liberation Serif" w:cs="Liberation Serif"/>
                 <w:bCs/>
+                <w:i/>
                 <w:lang w:bidi="hi-IN"/>
               </w:rPr>
               <w:t>test.c</w:t>
@@ -10398,13 +11305,29 @@
                 <w:bCs/>
                 <w:lang w:bidi="hi-IN"/>
               </w:rPr>
-              <w:t xml:space="preserve">: </w:t>
-            </w:r>
+              <w:t>:</w:t>
+            </w:r>
+          </w:p>
+          <w:p>
+            <w:pPr>
+              <w:pStyle w:val="Standard"/>
+              <w:suppressAutoHyphens/>
+              <w:autoSpaceDN w:val="0"/>
+              <w:jc w:val="both"/>
+              <w:textAlignment w:val="baseline"/>
+              <w:rPr>
+                <w:rFonts w:ascii="Liberation Serif" w:hAnsi="Liberation Serif" w:cs="Liberation Serif"/>
+                <w:bCs/>
+                <w:lang w:bidi="hi-IN"/>
+              </w:rPr>
+            </w:pPr>
             <w:proofErr w:type="spellStart"/>
-            <w:r>
-              <w:rPr>
-                <w:rFonts w:ascii="Liberation Serif" w:hAnsi="Liberation Serif" w:cs="Liberation Serif"/>
-                <w:bCs/>
+            <w:proofErr w:type="gramStart"/>
+            <w:r>
+              <w:rPr>
+                <w:rFonts w:ascii="Liberation Serif" w:hAnsi="Liberation Serif" w:cs="Liberation Serif"/>
+                <w:bCs/>
+                <w:i/>
                 <w:lang w:bidi="hi-IN"/>
               </w:rPr>
               <w:t>lecturaPocoTamano</w:t>
@@ -10414,9 +11337,20 @@
               <w:rPr>
                 <w:rFonts w:ascii="Liberation Serif" w:hAnsi="Liberation Serif" w:cs="Liberation Serif"/>
                 <w:bCs/>
-                <w:lang w:bidi="hi-IN"/>
-              </w:rPr>
-              <w:t xml:space="preserve"> ()</w:t>
+                <w:i/>
+                <w:lang w:bidi="hi-IN"/>
+              </w:rPr>
+              <w:t>(</w:t>
+            </w:r>
+            <w:proofErr w:type="gramEnd"/>
+            <w:r>
+              <w:rPr>
+                <w:rFonts w:ascii="Liberation Serif" w:hAnsi="Liberation Serif" w:cs="Liberation Serif"/>
+                <w:bCs/>
+                <w:i/>
+                <w:lang w:bidi="hi-IN"/>
+              </w:rPr>
+              <w:t>)</w:t>
             </w:r>
             <w:r>
               <w:rPr>
@@ -10952,6 +11886,113 @@
               <w:t>")</w:t>
             </w:r>
           </w:p>
+          <w:p>
+            <w:pPr>
+              <w:pStyle w:val="Standard"/>
+              <w:jc w:val="both"/>
+              <w:rPr>
+                <w:rFonts w:ascii="Liberation Serif" w:hAnsi="Liberation Serif" w:cs="Liberation Serif"/>
+                <w:bCs/>
+                <w:lang w:bidi="hi-IN"/>
+              </w:rPr>
+            </w:pPr>
+          </w:p>
+          <w:p>
+            <w:pPr>
+              <w:pStyle w:val="Standard"/>
+              <w:suppressAutoHyphens/>
+              <w:autoSpaceDN w:val="0"/>
+              <w:jc w:val="both"/>
+              <w:textAlignment w:val="baseline"/>
+              <w:rPr>
+                <w:rFonts w:ascii="Liberation Serif" w:hAnsi="Liberation Serif" w:cs="Liberation Serif"/>
+                <w:bCs/>
+                <w:lang w:bidi="hi-IN"/>
+              </w:rPr>
+            </w:pPr>
+            <w:r>
+              <w:rPr>
+                <w:rFonts w:ascii="Liberation Serif" w:hAnsi="Liberation Serif" w:cs="Liberation Serif"/>
+                <w:bCs/>
+                <w:lang w:bidi="hi-IN"/>
+              </w:rPr>
+              <w:t xml:space="preserve">[función en </w:t>
+            </w:r>
+            <w:proofErr w:type="spellStart"/>
+            <w:r>
+              <w:rPr>
+                <w:rFonts w:ascii="Liberation Serif" w:hAnsi="Liberation Serif" w:cs="Liberation Serif"/>
+                <w:bCs/>
+                <w:i/>
+                <w:lang w:bidi="hi-IN"/>
+              </w:rPr>
+              <w:t>test.c</w:t>
+            </w:r>
+            <w:proofErr w:type="spellEnd"/>
+            <w:r>
+              <w:rPr>
+                <w:rFonts w:ascii="Liberation Serif" w:hAnsi="Liberation Serif" w:cs="Liberation Serif"/>
+                <w:bCs/>
+                <w:lang w:bidi="hi-IN"/>
+              </w:rPr>
+              <w:t>:</w:t>
+            </w:r>
+          </w:p>
+          <w:p>
+            <w:pPr>
+              <w:pStyle w:val="Standard"/>
+              <w:suppressAutoHyphens/>
+              <w:autoSpaceDN w:val="0"/>
+              <w:jc w:val="both"/>
+              <w:textAlignment w:val="baseline"/>
+              <w:rPr>
+                <w:rFonts w:ascii="Liberation Serif" w:hAnsi="Liberation Serif" w:cs="Liberation Serif"/>
+                <w:bCs/>
+                <w:lang w:bidi="hi-IN"/>
+              </w:rPr>
+            </w:pPr>
+            <w:bookmarkStart w:id="0" w:name="_GoBack"/>
+            <w:proofErr w:type="spellStart"/>
+            <w:proofErr w:type="gramStart"/>
+            <w:r>
+              <w:rPr>
+                <w:rFonts w:ascii="Liberation Serif" w:hAnsi="Liberation Serif" w:cs="Liberation Serif"/>
+                <w:bCs/>
+                <w:i/>
+                <w:lang w:bidi="hi-IN"/>
+              </w:rPr>
+              <w:t>testListar</w:t>
+            </w:r>
+            <w:bookmarkEnd w:id="0"/>
+            <w:proofErr w:type="spellEnd"/>
+            <w:r>
+              <w:rPr>
+                <w:rFonts w:ascii="Liberation Serif" w:hAnsi="Liberation Serif" w:cs="Liberation Serif"/>
+                <w:bCs/>
+                <w:i/>
+                <w:lang w:bidi="hi-IN"/>
+              </w:rPr>
+              <w:t>(</w:t>
+            </w:r>
+            <w:proofErr w:type="gramEnd"/>
+            <w:r>
+              <w:rPr>
+                <w:rFonts w:ascii="Liberation Serif" w:hAnsi="Liberation Serif" w:cs="Liberation Serif"/>
+                <w:bCs/>
+                <w:i/>
+                <w:lang w:bidi="hi-IN"/>
+              </w:rPr>
+              <w:t>)</w:t>
+            </w:r>
+            <w:r>
+              <w:rPr>
+                <w:rFonts w:ascii="Liberation Serif" w:hAnsi="Liberation Serif" w:cs="Liberation Serif"/>
+                <w:bCs/>
+                <w:lang w:bidi="hi-IN"/>
+              </w:rPr>
+              <w:t>]</w:t>
+            </w:r>
+          </w:p>
         </w:tc>
         <w:tc>
           <w:tcPr>
@@ -11265,6 +12306,13 @@
           <w:rFonts w:cs="Liberation Serif"/>
           <w:bCs/>
         </w:rPr>
+        <w:t>, porque esas pruebas no tienen como objetivo esas funciones</w:t>
+      </w:r>
+      <w:r>
+        <w:rPr>
+          <w:rFonts w:cs="Liberation Serif"/>
+          <w:bCs/>
+        </w:rPr>
         <w:t>.</w:t>
       </w:r>
     </w:p>
@@ -11362,8 +12410,6 @@
           <w:bCs/>
         </w:rPr>
       </w:pPr>
-      <w:bookmarkStart w:id="0" w:name="_GoBack"/>
-      <w:bookmarkEnd w:id="0"/>
     </w:p>
     <w:p>
       <w:pPr>
@@ -17872,7 +18918,7 @@
 </file>
 
 <file path=customXml/itemProps1.xml><?xml version="1.0" encoding="utf-8"?>
-<ds:datastoreItem xmlns:ds="http://schemas.openxmlformats.org/officeDocument/2006/customXml" ds:itemID="{59E99490-6EFD-4396-ACD4-0A3685398622}">
+<ds:datastoreItem xmlns:ds="http://schemas.openxmlformats.org/officeDocument/2006/customXml" ds:itemID="{A23C2565-389B-4CBB-9BAD-EE56B346C5CD}">
   <ds:schemaRefs>
     <ds:schemaRef ds:uri="http://schemas.openxmlformats.org/officeDocument/2006/bibliography"/>
   </ds:schemaRefs>

</xml_diff>

<commit_message>
Resuelto error en createFile()
</commit_message>
<xml_diff>
--- a/dssoo_p2_100363805_100363861_100363813.docx
+++ b/dssoo_p2_100363805_100363861_100363813.docx
@@ -6358,15 +6358,7 @@
                 <w:bCs/>
                 <w:lang w:bidi="hi-IN"/>
               </w:rPr>
-              <w:t>d</w:t>
-            </w:r>
-            <w:r>
-              <w:rPr>
-                <w:rFonts w:ascii="Liberation Serif" w:hAnsi="Liberation Serif" w:cs="Liberation Serif"/>
-                <w:bCs/>
-                <w:lang w:bidi="hi-IN"/>
-              </w:rPr>
-              <w:t>isk.dat con 40 bloques</w:t>
+              <w:t>disk.dat con 40 bloques</w:t>
             </w:r>
             <w:r>
               <w:rPr>
@@ -9360,6 +9352,105 @@
               <w:t>")</w:t>
             </w:r>
           </w:p>
+          <w:p>
+            <w:pPr>
+              <w:pStyle w:val="Standard"/>
+              <w:suppressAutoHyphens/>
+              <w:autoSpaceDN w:val="0"/>
+              <w:jc w:val="both"/>
+              <w:textAlignment w:val="baseline"/>
+              <w:rPr>
+                <w:rFonts w:ascii="Liberation Serif" w:hAnsi="Liberation Serif" w:cs="Liberation Serif"/>
+                <w:bCs/>
+                <w:lang w:bidi="hi-IN"/>
+              </w:rPr>
+            </w:pPr>
+          </w:p>
+          <w:p>
+            <w:pPr>
+              <w:pStyle w:val="Standard"/>
+              <w:suppressAutoHyphens/>
+              <w:autoSpaceDN w:val="0"/>
+              <w:jc w:val="both"/>
+              <w:textAlignment w:val="baseline"/>
+              <w:rPr>
+                <w:rFonts w:ascii="Liberation Serif" w:hAnsi="Liberation Serif" w:cs="Liberation Serif"/>
+                <w:bCs/>
+                <w:lang w:bidi="hi-IN"/>
+              </w:rPr>
+            </w:pPr>
+            <w:r>
+              <w:rPr>
+                <w:rFonts w:ascii="Liberation Serif" w:hAnsi="Liberation Serif" w:cs="Liberation Serif"/>
+                <w:bCs/>
+                <w:lang w:bidi="hi-IN"/>
+              </w:rPr>
+              <w:t xml:space="preserve">[función en </w:t>
+            </w:r>
+            <w:proofErr w:type="spellStart"/>
+            <w:r>
+              <w:rPr>
+                <w:rFonts w:ascii="Liberation Serif" w:hAnsi="Liberation Serif" w:cs="Liberation Serif"/>
+                <w:bCs/>
+                <w:i/>
+                <w:lang w:bidi="hi-IN"/>
+              </w:rPr>
+              <w:t>test.c</w:t>
+            </w:r>
+            <w:proofErr w:type="spellEnd"/>
+            <w:r>
+              <w:rPr>
+                <w:rFonts w:ascii="Liberation Serif" w:hAnsi="Liberation Serif" w:cs="Liberation Serif"/>
+                <w:bCs/>
+                <w:lang w:bidi="hi-IN"/>
+              </w:rPr>
+              <w:t>:</w:t>
+            </w:r>
+          </w:p>
+          <w:p>
+            <w:pPr>
+              <w:pStyle w:val="Standard"/>
+              <w:suppressAutoHyphens/>
+              <w:autoSpaceDN w:val="0"/>
+              <w:jc w:val="both"/>
+              <w:textAlignment w:val="baseline"/>
+              <w:rPr>
+                <w:rFonts w:ascii="Liberation Serif" w:hAnsi="Liberation Serif" w:cs="Liberation Serif"/>
+                <w:bCs/>
+                <w:lang w:bidi="hi-IN"/>
+              </w:rPr>
+            </w:pPr>
+            <w:proofErr w:type="spellStart"/>
+            <w:r>
+              <w:rPr>
+                <w:rFonts w:ascii="Liberation Serif" w:hAnsi="Liberation Serif" w:cs="Liberation Serif"/>
+                <w:bCs/>
+                <w:i/>
+                <w:lang w:bidi="hi-IN"/>
+              </w:rPr>
+              <w:t>crearProfuncidadCuatro</w:t>
+            </w:r>
+            <w:bookmarkStart w:id="0" w:name="_GoBack"/>
+            <w:bookmarkEnd w:id="0"/>
+            <w:proofErr w:type="spellEnd"/>
+            <w:r>
+              <w:rPr>
+                <w:rFonts w:ascii="Liberation Serif" w:hAnsi="Liberation Serif" w:cs="Liberation Serif"/>
+                <w:bCs/>
+                <w:i/>
+                <w:lang w:bidi="hi-IN"/>
+              </w:rPr>
+              <w:t>()</w:t>
+            </w:r>
+            <w:r>
+              <w:rPr>
+                <w:rFonts w:ascii="Liberation Serif" w:hAnsi="Liberation Serif" w:cs="Liberation Serif"/>
+                <w:bCs/>
+                <w:lang w:bidi="hi-IN"/>
+              </w:rPr>
+              <w:t>]</w:t>
+            </w:r>
+          </w:p>
         </w:tc>
         <w:tc>
           <w:tcPr>
@@ -11951,7 +12042,6 @@
                 <w:lang w:bidi="hi-IN"/>
               </w:rPr>
             </w:pPr>
-            <w:bookmarkStart w:id="0" w:name="_GoBack"/>
             <w:proofErr w:type="spellStart"/>
             <w:proofErr w:type="gramStart"/>
             <w:r>
@@ -11963,7 +12053,6 @@
               </w:rPr>
               <w:t>testListar</w:t>
             </w:r>
-            <w:bookmarkEnd w:id="0"/>
             <w:proofErr w:type="spellEnd"/>
             <w:r>
               <w:rPr>
@@ -18918,7 +19007,7 @@
 </file>
 
 <file path=customXml/itemProps1.xml><?xml version="1.0" encoding="utf-8"?>
-<ds:datastoreItem xmlns:ds="http://schemas.openxmlformats.org/officeDocument/2006/customXml" ds:itemID="{A23C2565-389B-4CBB-9BAD-EE56B346C5CD}">
+<ds:datastoreItem xmlns:ds="http://schemas.openxmlformats.org/officeDocument/2006/customXml" ds:itemID="{3AE11906-A924-4607-B37C-3F049D7082FC}">
   <ds:schemaRefs>
     <ds:schemaRef ds:uri="http://schemas.openxmlformats.org/officeDocument/2006/bibliography"/>
   </ds:schemaRefs>

</xml_diff>